<commit_message>
Replaced all ReLUs with ELUs
</commit_message>
<xml_diff>
--- a/Steps for implementing VLocNet.docx
+++ b/Steps for implementing VLocNet.docx
@@ -1,6 +1,6 @@
 
 <file path=word/document.xml><?xml version="1.0" encoding="utf-8"?>
-<w:document xmlns:wpc="http://schemas.microsoft.com/office/word/2010/wordprocessingCanvas" xmlns:cx="http://schemas.microsoft.com/office/drawing/2014/chartex" xmlns:cx1="http://schemas.microsoft.com/office/drawing/2015/9/8/chartex" xmlns:mc="http://schemas.openxmlformats.org/markup-compatibility/2006" xmlns:o="urn:schemas-microsoft-com:office:office" xmlns:r="http://schemas.openxmlformats.org/officeDocument/2006/relationships" xmlns:m="http://schemas.openxmlformats.org/officeDocument/2006/math" xmlns:v="urn:schemas-microsoft-com:vml" xmlns:wp14="http://schemas.microsoft.com/office/word/2010/wordprocessingDrawing" xmlns:wp="http://schemas.openxmlformats.org/drawingml/2006/wordprocessingDrawing" xmlns:w10="urn:schemas-microsoft-com:office:word" xmlns:w="http://schemas.openxmlformats.org/wordprocessingml/2006/main" xmlns:w14="http://schemas.microsoft.com/office/word/2010/wordml" xmlns:w15="http://schemas.microsoft.com/office/word/2012/wordml" xmlns:w16se="http://schemas.microsoft.com/office/word/2015/wordml/symex" xmlns:wpg="http://schemas.microsoft.com/office/word/2010/wordprocessingGroup" xmlns:wpi="http://schemas.microsoft.com/office/word/2010/wordprocessingInk" xmlns:wne="http://schemas.microsoft.com/office/word/2006/wordml" xmlns:wps="http://schemas.microsoft.com/office/word/2010/wordprocessingShape" mc:Ignorable="w14 w15 w16se wp14">
+<w:document xmlns:wpc="http://schemas.microsoft.com/office/word/2010/wordprocessingCanvas" xmlns:cx="http://schemas.microsoft.com/office/drawing/2014/chartex" xmlns:mc="http://schemas.openxmlformats.org/markup-compatibility/2006" xmlns:o="urn:schemas-microsoft-com:office:office" xmlns:r="http://schemas.openxmlformats.org/officeDocument/2006/relationships" xmlns:m="http://schemas.openxmlformats.org/officeDocument/2006/math" xmlns:v="urn:schemas-microsoft-com:vml" xmlns:wp14="http://schemas.microsoft.com/office/word/2010/wordprocessingDrawing" xmlns:wp="http://schemas.openxmlformats.org/drawingml/2006/wordprocessingDrawing" xmlns:w10="urn:schemas-microsoft-com:office:word" xmlns:w="http://schemas.openxmlformats.org/wordprocessingml/2006/main" xmlns:w14="http://schemas.microsoft.com/office/word/2010/wordml" xmlns:w15="http://schemas.microsoft.com/office/word/2012/wordml" xmlns:w16se="http://schemas.microsoft.com/office/word/2015/wordml/symex" xmlns:wpg="http://schemas.microsoft.com/office/word/2010/wordprocessingGroup" xmlns:wpi="http://schemas.microsoft.com/office/word/2010/wordprocessingInk" xmlns:wne="http://schemas.microsoft.com/office/word/2006/wordml" xmlns:wps="http://schemas.microsoft.com/office/word/2010/wordprocessingShape" mc:Ignorable="w14 w15 w16se wp14">
   <w:body>
     <w:p>
       <w:pPr>
@@ -32,6 +32,7 @@
             <w14:uncheckedState w14:val="2610" w14:font="MS Gothic"/>
           </w14:checkbox>
         </w:sdtPr>
+        <w:sdtEndPr/>
         <w:sdtContent>
           <w:r>
             <w:sym w:font="Wingdings" w:char="F0FE"/>
@@ -80,6 +81,7 @@
             <w14:uncheckedState w14:val="2610" w14:font="MS Gothic"/>
           </w14:checkbox>
         </w:sdtPr>
+        <w:sdtEndPr/>
         <w:sdtContent>
           <w:r>
             <w:sym w:font="Wingdings" w:char="F0FE"/>
@@ -112,6 +114,7 @@
             <w14:uncheckedState w14:val="2610" w14:font="MS Gothic"/>
           </w14:checkbox>
         </w:sdtPr>
+        <w:sdtEndPr/>
         <w:sdtContent>
           <w:r>
             <w:rPr>
@@ -125,8 +128,6 @@
         <w:tab/>
         <w:t>Initialise these weights with a Gaussian distribution</w:t>
       </w:r>
-      <w:bookmarkStart w:id="0" w:name="_GoBack"/>
-      <w:bookmarkEnd w:id="0"/>
     </w:p>
     <w:p>
       <w:pPr>
@@ -141,6 +142,7 @@
             <w14:uncheckedState w14:val="2610" w14:font="MS Gothic"/>
           </w14:checkbox>
         </w:sdtPr>
+        <w:sdtEndPr/>
         <w:sdtContent>
           <w:r>
             <w:sym w:font="Wingdings" w:char="F0FE"/>
@@ -178,17 +180,15 @@
         <w:sdtPr>
           <w:id w:val="413203768"/>
           <w14:checkbox>
-            <w14:checked w14:val="0"/>
+            <w14:checked w14:val="1"/>
             <w14:checkedState w14:val="00FE" w14:font="Wingdings"/>
             <w14:uncheckedState w14:val="2610" w14:font="MS Gothic"/>
           </w14:checkbox>
         </w:sdtPr>
+        <w:sdtEndPr/>
         <w:sdtContent>
           <w:r>
-            <w:rPr>
-              <w:rFonts w:ascii="MS Gothic" w:eastAsia="MS Gothic" w:hAnsi="MS Gothic" w:hint="eastAsia"/>
-            </w:rPr>
-            <w:t>☐</w:t>
+            <w:sym w:font="Wingdings" w:char="F0FE"/>
           </w:r>
         </w:sdtContent>
       </w:sdt>
@@ -220,6 +220,7 @@
             <w14:uncheckedState w14:val="2610" w14:font="MS Gothic"/>
           </w14:checkbox>
         </w:sdtPr>
+        <w:sdtEndPr/>
         <w:sdtContent>
           <w:r>
             <w:rPr>
@@ -255,6 +256,7 @@
             <w14:uncheckedState w14:val="2610" w14:font="MS Gothic"/>
           </w14:checkbox>
         </w:sdtPr>
+        <w:sdtEndPr/>
         <w:sdtContent>
           <w:r>
             <w:rPr>
@@ -290,6 +292,7 @@
             <w14:uncheckedState w14:val="2610" w14:font="MS Gothic"/>
           </w14:checkbox>
         </w:sdtPr>
+        <w:sdtEndPr/>
         <w:sdtContent>
           <w:r>
             <w:rPr>
@@ -301,13 +304,7 @@
       </w:sdt>
       <w:r>
         <w:tab/>
-        <w:t xml:space="preserve">Share </w:t>
-      </w:r>
-      <w:r>
-        <w:t>Res1, Res2, and Res3</w:t>
-      </w:r>
-      <w:r>
-        <w:t xml:space="preserve"> weights between the Global Pose Network and the Lower Odometry part of the Siamese network.</w:t>
+        <w:t>Share Res1, Res2, and Res3 weights between the Global Pose Network and the Lower Odometry part of the Siamese network.</w:t>
       </w:r>
     </w:p>
     <w:p>
@@ -323,6 +320,7 @@
             <w14:uncheckedState w14:val="2610" w14:font="MS Gothic"/>
           </w14:checkbox>
         </w:sdtPr>
+        <w:sdtEndPr/>
         <w:sdtContent>
           <w:r>
             <w:rPr>
@@ -470,13 +468,8 @@
         </m:sSub>
       </m:oMath>
       <w:r>
-        <w:t xml:space="preserve"> </w:t>
-      </w:r>
-      <w:proofErr w:type="gramStart"/>
-      <w:r>
-        <w:t xml:space="preserve">and </w:t>
-      </w:r>
-      <w:proofErr w:type="gramEnd"/>
+        <w:t xml:space="preserve"> and </w:t>
+      </w:r>
       <m:oMath>
         <m:sSub>
           <m:sSubPr>
@@ -1561,538 +1554,6 @@
 </w:styles>
 </file>
 
-<file path=word/glossary/document.xml><?xml version="1.0" encoding="utf-8"?>
-<w:glossaryDocument xmlns:wpc="http://schemas.microsoft.com/office/word/2010/wordprocessingCanvas" xmlns:cx="http://schemas.microsoft.com/office/drawing/2014/chartex" xmlns:cx1="http://schemas.microsoft.com/office/drawing/2015/9/8/chartex" xmlns:mc="http://schemas.openxmlformats.org/markup-compatibility/2006" xmlns:o="urn:schemas-microsoft-com:office:office" xmlns:r="http://schemas.openxmlformats.org/officeDocument/2006/relationships" xmlns:m="http://schemas.openxmlformats.org/officeDocument/2006/math" xmlns:v="urn:schemas-microsoft-com:vml" xmlns:wp14="http://schemas.microsoft.com/office/word/2010/wordprocessingDrawing" xmlns:wp="http://schemas.openxmlformats.org/drawingml/2006/wordprocessingDrawing" xmlns:w10="urn:schemas-microsoft-com:office:word" xmlns:w="http://schemas.openxmlformats.org/wordprocessingml/2006/main" xmlns:w14="http://schemas.microsoft.com/office/word/2010/wordml" xmlns:w15="http://schemas.microsoft.com/office/word/2012/wordml" xmlns:w16se="http://schemas.microsoft.com/office/word/2015/wordml/symex" xmlns:wpg="http://schemas.microsoft.com/office/word/2010/wordprocessingGroup" xmlns:wpi="http://schemas.microsoft.com/office/word/2010/wordprocessingInk" xmlns:wne="http://schemas.microsoft.com/office/word/2006/wordml" xmlns:wps="http://schemas.microsoft.com/office/word/2010/wordprocessingShape" mc:Ignorable="w14 w15 w16se wp14"/>
-</file>
-
-<file path=word/glossary/fontTable.xml><?xml version="1.0" encoding="utf-8"?>
-<w:fonts xmlns:mc="http://schemas.openxmlformats.org/markup-compatibility/2006" xmlns:r="http://schemas.openxmlformats.org/officeDocument/2006/relationships" xmlns:w="http://schemas.openxmlformats.org/wordprocessingml/2006/main" xmlns:w14="http://schemas.microsoft.com/office/word/2010/wordml" xmlns:w15="http://schemas.microsoft.com/office/word/2012/wordml" xmlns:w16se="http://schemas.microsoft.com/office/word/2015/wordml/symex" mc:Ignorable="w14 w15 w16se">
-  <w:font w:name="Calibri">
-    <w:panose1 w:val="020F0502020204030204"/>
-    <w:charset w:val="00"/>
-    <w:family w:val="swiss"/>
-    <w:pitch w:val="variable"/>
-    <w:sig w:usb0="E0002AFF" w:usb1="4000ACFF" w:usb2="00000001" w:usb3="00000000" w:csb0="000001FF" w:csb1="00000000"/>
-  </w:font>
-  <w:font w:name="Times New Roman">
-    <w:panose1 w:val="02020603050405020304"/>
-    <w:charset w:val="00"/>
-    <w:family w:val="roman"/>
-    <w:pitch w:val="variable"/>
-    <w:sig w:usb0="E0002AFF" w:usb1="C0007843" w:usb2="00000009" w:usb3="00000000" w:csb0="000001FF" w:csb1="00000000"/>
-  </w:font>
-  <w:font w:name="Calibri Light">
-    <w:panose1 w:val="020F0302020204030204"/>
-    <w:charset w:val="00"/>
-    <w:family w:val="swiss"/>
-    <w:pitch w:val="variable"/>
-    <w:sig w:usb0="A0002AEF" w:usb1="4000207B" w:usb2="00000000" w:usb3="00000000" w:csb0="000001FF" w:csb1="00000000"/>
-  </w:font>
-  <w:font w:name="Wingdings">
-    <w:panose1 w:val="05000000000000000000"/>
-    <w:charset w:val="02"/>
-    <w:family w:val="auto"/>
-    <w:pitch w:val="variable"/>
-    <w:sig w:usb0="00000000" w:usb1="10000000" w:usb2="00000000" w:usb3="00000000" w:csb0="80000000" w:csb1="00000000"/>
-  </w:font>
-  <w:font w:name="MS Gothic">
-    <w:altName w:val="ＭＳ ゴシック"/>
-    <w:panose1 w:val="020B0609070205080204"/>
-    <w:charset w:val="80"/>
-    <w:family w:val="modern"/>
-    <w:pitch w:val="fixed"/>
-    <w:sig w:usb0="E00002FF" w:usb1="6AC7FDFB" w:usb2="08000012" w:usb3="00000000" w:csb0="0002009F" w:csb1="00000000"/>
-  </w:font>
-  <w:font w:name="Cambria Math">
-    <w:panose1 w:val="02040503050406030204"/>
-    <w:charset w:val="00"/>
-    <w:family w:val="roman"/>
-    <w:pitch w:val="variable"/>
-    <w:sig w:usb0="E00006FF" w:usb1="420024FF" w:usb2="02000000" w:usb3="00000000" w:csb0="0000019F" w:csb1="00000000"/>
-  </w:font>
-</w:fonts>
-</file>
-
-<file path=word/glossary/settings.xml><?xml version="1.0" encoding="utf-8"?>
-<w:settings xmlns:mc="http://schemas.openxmlformats.org/markup-compatibility/2006" xmlns:o="urn:schemas-microsoft-com:office:office" xmlns:r="http://schemas.openxmlformats.org/officeDocument/2006/relationships" xmlns:m="http://schemas.openxmlformats.org/officeDocument/2006/math" xmlns:v="urn:schemas-microsoft-com:vml" xmlns:w10="urn:schemas-microsoft-com:office:word" xmlns:w="http://schemas.openxmlformats.org/wordprocessingml/2006/main" xmlns:w14="http://schemas.microsoft.com/office/word/2010/wordml" xmlns:w15="http://schemas.microsoft.com/office/word/2012/wordml" xmlns:w16se="http://schemas.microsoft.com/office/word/2015/wordml/symex" xmlns:sl="http://schemas.openxmlformats.org/schemaLibrary/2006/main" mc:Ignorable="w14 w15 w16se">
-  <w:view w:val="normal"/>
-  <w:defaultTabStop w:val="720"/>
-  <w:characterSpacingControl w:val="doNotCompress"/>
-  <w:compat>
-    <w:useFELayout/>
-    <w:compatSetting w:name="compatibilityMode" w:uri="http://schemas.microsoft.com/office/word" w:val="15"/>
-    <w:compatSetting w:name="overrideTableStyleFontSizeAndJustification" w:uri="http://schemas.microsoft.com/office/word" w:val="1"/>
-    <w:compatSetting w:name="enableOpenTypeFeatures" w:uri="http://schemas.microsoft.com/office/word" w:val="1"/>
-    <w:compatSetting w:name="doNotFlipMirrorIndents" w:uri="http://schemas.microsoft.com/office/word" w:val="1"/>
-    <w:compatSetting w:name="differentiateMultirowTableHeaders" w:uri="http://schemas.microsoft.com/office/word" w:val="1"/>
-  </w:compat>
-  <w:rsids>
-    <w:rsidRoot w:val="000C638F"/>
-    <w:rsid w:val="000C638F"/>
-    <w:rsid w:val="00173CE5"/>
-  </w:rsids>
-  <m:mathPr>
-    <m:mathFont m:val="Cambria Math"/>
-    <m:brkBin m:val="before"/>
-    <m:brkBinSub m:val="--"/>
-    <m:smallFrac m:val="0"/>
-    <m:dispDef/>
-    <m:lMargin m:val="0"/>
-    <m:rMargin m:val="0"/>
-    <m:defJc m:val="centerGroup"/>
-    <m:wrapIndent m:val="1440"/>
-    <m:intLim m:val="subSup"/>
-    <m:naryLim m:val="undOvr"/>
-  </m:mathPr>
-  <w:themeFontLang w:val="en-AU"/>
-  <w:clrSchemeMapping w:bg1="light1" w:t1="dark1" w:bg2="light2" w:t2="dark2" w:accent1="accent1" w:accent2="accent2" w:accent3="accent3" w:accent4="accent4" w:accent5="accent5" w:accent6="accent6" w:hyperlink="hyperlink" w:followedHyperlink="followedHyperlink"/>
-  <w:decimalSymbol w:val="."/>
-  <w:listSeparator w:val=","/>
-  <w15:chartTrackingRefBased/>
-</w:settings>
-</file>
-
-<file path=word/glossary/styles.xml><?xml version="1.0" encoding="utf-8"?>
-<w:styles xmlns:mc="http://schemas.openxmlformats.org/markup-compatibility/2006" xmlns:r="http://schemas.openxmlformats.org/officeDocument/2006/relationships" xmlns:w="http://schemas.openxmlformats.org/wordprocessingml/2006/main" xmlns:w14="http://schemas.microsoft.com/office/word/2010/wordml" xmlns:w15="http://schemas.microsoft.com/office/word/2012/wordml" xmlns:w16se="http://schemas.microsoft.com/office/word/2015/wordml/symex" mc:Ignorable="w14 w15 w16se">
-  <w:docDefaults>
-    <w:rPrDefault>
-      <w:rPr>
-        <w:rFonts w:asciiTheme="minorHAnsi" w:eastAsiaTheme="minorEastAsia" w:hAnsiTheme="minorHAnsi" w:cstheme="minorBidi"/>
-        <w:sz w:val="22"/>
-        <w:szCs w:val="22"/>
-        <w:lang w:val="en-AU" w:eastAsia="en-AU" w:bidi="ar-SA"/>
-      </w:rPr>
-    </w:rPrDefault>
-    <w:pPrDefault>
-      <w:pPr>
-        <w:spacing w:after="160" w:line="259" w:lineRule="auto"/>
-      </w:pPr>
-    </w:pPrDefault>
-  </w:docDefaults>
-  <w:latentStyles w:defLockedState="0" w:defUIPriority="99" w:defSemiHidden="0" w:defUnhideWhenUsed="0" w:defQFormat="0" w:count="371">
-    <w:lsdException w:name="Normal" w:uiPriority="0" w:qFormat="1"/>
-    <w:lsdException w:name="heading 1" w:uiPriority="9" w:qFormat="1"/>
-    <w:lsdException w:name="heading 2" w:semiHidden="1" w:uiPriority="9" w:unhideWhenUsed="1" w:qFormat="1"/>
-    <w:lsdException w:name="heading 3" w:semiHidden="1" w:uiPriority="9" w:unhideWhenUsed="1" w:qFormat="1"/>
-    <w:lsdException w:name="heading 4" w:semiHidden="1" w:uiPriority="9" w:unhideWhenUsed="1" w:qFormat="1"/>
-    <w:lsdException w:name="heading 5" w:semiHidden="1" w:uiPriority="9" w:unhideWhenUsed="1" w:qFormat="1"/>
-    <w:lsdException w:name="heading 6" w:semiHidden="1" w:uiPriority="9" w:unhideWhenUsed="1" w:qFormat="1"/>
-    <w:lsdException w:name="heading 7" w:semiHidden="1" w:uiPriority="9" w:unhideWhenUsed="1" w:qFormat="1"/>
-    <w:lsdException w:name="heading 8" w:semiHidden="1" w:uiPriority="9" w:unhideWhenUsed="1" w:qFormat="1"/>
-    <w:lsdException w:name="heading 9" w:semiHidden="1" w:uiPriority="9" w:unhideWhenUsed="1" w:qFormat="1"/>
-    <w:lsdException w:name="index 1" w:semiHidden="1" w:unhideWhenUsed="1"/>
-    <w:lsdException w:name="index 2" w:semiHidden="1" w:unhideWhenUsed="1"/>
-    <w:lsdException w:name="index 3" w:semiHidden="1" w:unhideWhenUsed="1"/>
-    <w:lsdException w:name="index 4" w:semiHidden="1" w:unhideWhenUsed="1"/>
-    <w:lsdException w:name="index 5" w:semiHidden="1" w:unhideWhenUsed="1"/>
-    <w:lsdException w:name="index 6" w:semiHidden="1" w:unhideWhenUsed="1"/>
-    <w:lsdException w:name="index 7" w:semiHidden="1" w:unhideWhenUsed="1"/>
-    <w:lsdException w:name="index 8" w:semiHidden="1" w:unhideWhenUsed="1"/>
-    <w:lsdException w:name="index 9" w:semiHidden="1" w:unhideWhenUsed="1"/>
-    <w:lsdException w:name="toc 1" w:semiHidden="1" w:uiPriority="39" w:unhideWhenUsed="1"/>
-    <w:lsdException w:name="toc 2" w:semiHidden="1" w:uiPriority="39" w:unhideWhenUsed="1"/>
-    <w:lsdException w:name="toc 3" w:semiHidden="1" w:uiPriority="39" w:unhideWhenUsed="1"/>
-    <w:lsdException w:name="toc 4" w:semiHidden="1" w:uiPriority="39" w:unhideWhenUsed="1"/>
-    <w:lsdException w:name="toc 5" w:semiHidden="1" w:uiPriority="39" w:unhideWhenUsed="1"/>
-    <w:lsdException w:name="toc 6" w:semiHidden="1" w:uiPriority="39" w:unhideWhenUsed="1"/>
-    <w:lsdException w:name="toc 7" w:semiHidden="1" w:uiPriority="39" w:unhideWhenUsed="1"/>
-    <w:lsdException w:name="toc 8" w:semiHidden="1" w:uiPriority="39" w:unhideWhenUsed="1"/>
-    <w:lsdException w:name="toc 9" w:semiHidden="1" w:uiPriority="39" w:unhideWhenUsed="1"/>
-    <w:lsdException w:name="Normal Indent" w:semiHidden="1" w:unhideWhenUsed="1"/>
-    <w:lsdException w:name="footnote text" w:semiHidden="1" w:unhideWhenUsed="1"/>
-    <w:lsdException w:name="annotation text" w:semiHidden="1" w:unhideWhenUsed="1"/>
-    <w:lsdException w:name="header" w:semiHidden="1" w:unhideWhenUsed="1"/>
-    <w:lsdException w:name="footer" w:semiHidden="1" w:unhideWhenUsed="1"/>
-    <w:lsdException w:name="index heading" w:semiHidden="1" w:unhideWhenUsed="1"/>
-    <w:lsdException w:name="caption" w:semiHidden="1" w:uiPriority="35" w:unhideWhenUsed="1" w:qFormat="1"/>
-    <w:lsdException w:name="table of figures" w:semiHidden="1" w:unhideWhenUsed="1"/>
-    <w:lsdException w:name="envelope address" w:semiHidden="1" w:unhideWhenUsed="1"/>
-    <w:lsdException w:name="envelope return" w:semiHidden="1" w:unhideWhenUsed="1"/>
-    <w:lsdException w:name="footnote reference" w:semiHidden="1" w:unhideWhenUsed="1"/>
-    <w:lsdException w:name="annotation reference" w:semiHidden="1" w:unhideWhenUsed="1"/>
-    <w:lsdException w:name="line number" w:semiHidden="1" w:unhideWhenUsed="1"/>
-    <w:lsdException w:name="page number" w:semiHidden="1" w:unhideWhenUsed="1"/>
-    <w:lsdException w:name="endnote reference" w:semiHidden="1" w:unhideWhenUsed="1"/>
-    <w:lsdException w:name="endnote text" w:semiHidden="1" w:unhideWhenUsed="1"/>
-    <w:lsdException w:name="table of authorities" w:semiHidden="1" w:unhideWhenUsed="1"/>
-    <w:lsdException w:name="macro" w:semiHidden="1" w:unhideWhenUsed="1"/>
-    <w:lsdException w:name="toa heading" w:semiHidden="1" w:unhideWhenUsed="1"/>
-    <w:lsdException w:name="List" w:semiHidden="1" w:unhideWhenUsed="1"/>
-    <w:lsdException w:name="List Bullet" w:semiHidden="1" w:unhideWhenUsed="1"/>
-    <w:lsdException w:name="List Number" w:semiHidden="1" w:unhideWhenUsed="1"/>
-    <w:lsdException w:name="List 2" w:semiHidden="1" w:unhideWhenUsed="1"/>
-    <w:lsdException w:name="List 3" w:semiHidden="1" w:unhideWhenUsed="1"/>
-    <w:lsdException w:name="List 4" w:semiHidden="1" w:unhideWhenUsed="1"/>
-    <w:lsdException w:name="List 5" w:semiHidden="1" w:unhideWhenUsed="1"/>
-    <w:lsdException w:name="List Bullet 2" w:semiHidden="1" w:unhideWhenUsed="1"/>
-    <w:lsdException w:name="List Bullet 3" w:semiHidden="1" w:unhideWhenUsed="1"/>
-    <w:lsdException w:name="List Bullet 4" w:semiHidden="1" w:unhideWhenUsed="1"/>
-    <w:lsdException w:name="List Bullet 5" w:semiHidden="1" w:unhideWhenUsed="1"/>
-    <w:lsdException w:name="List Number 2" w:semiHidden="1" w:unhideWhenUsed="1"/>
-    <w:lsdException w:name="List Number 3" w:semiHidden="1" w:unhideWhenUsed="1"/>
-    <w:lsdException w:name="List Number 4" w:semiHidden="1" w:unhideWhenUsed="1"/>
-    <w:lsdException w:name="List Number 5" w:semiHidden="1" w:unhideWhenUsed="1"/>
-    <w:lsdException w:name="Title" w:uiPriority="10" w:qFormat="1"/>
-    <w:lsdException w:name="Closing" w:semiHidden="1" w:unhideWhenUsed="1"/>
-    <w:lsdException w:name="Signature" w:semiHidden="1" w:unhideWhenUsed="1"/>
-    <w:lsdException w:name="Default Paragraph Font" w:semiHidden="1" w:uiPriority="1" w:unhideWhenUsed="1"/>
-    <w:lsdException w:name="Body Text" w:semiHidden="1" w:unhideWhenUsed="1"/>
-    <w:lsdException w:name="Body Text Indent" w:semiHidden="1" w:unhideWhenUsed="1"/>
-    <w:lsdException w:name="List Continue" w:semiHidden="1" w:unhideWhenUsed="1"/>
-    <w:lsdException w:name="List Continue 2" w:semiHidden="1" w:unhideWhenUsed="1"/>
-    <w:lsdException w:name="List Continue 3" w:semiHidden="1" w:unhideWhenUsed="1"/>
-    <w:lsdException w:name="List Continue 4" w:semiHidden="1" w:unhideWhenUsed="1"/>
-    <w:lsdException w:name="List Continue 5" w:semiHidden="1" w:unhideWhenUsed="1"/>
-    <w:lsdException w:name="Message Header" w:semiHidden="1" w:unhideWhenUsed="1"/>
-    <w:lsdException w:name="Subtitle" w:uiPriority="11" w:qFormat="1"/>
-    <w:lsdException w:name="Salutation" w:semiHidden="1" w:unhideWhenUsed="1"/>
-    <w:lsdException w:name="Date" w:semiHidden="1" w:unhideWhenUsed="1"/>
-    <w:lsdException w:name="Body Text First Indent" w:semiHidden="1" w:unhideWhenUsed="1"/>
-    <w:lsdException w:name="Body Text First Indent 2" w:semiHidden="1" w:unhideWhenUsed="1"/>
-    <w:lsdException w:name="Note Heading" w:semiHidden="1" w:unhideWhenUsed="1"/>
-    <w:lsdException w:name="Body Text 2" w:semiHidden="1" w:unhideWhenUsed="1"/>
-    <w:lsdException w:name="Body Text 3" w:semiHidden="1" w:unhideWhenUsed="1"/>
-    <w:lsdException w:name="Body Text Indent 2" w:semiHidden="1" w:unhideWhenUsed="1"/>
-    <w:lsdException w:name="Body Text Indent 3" w:semiHidden="1" w:unhideWhenUsed="1"/>
-    <w:lsdException w:name="Block Text" w:semiHidden="1" w:unhideWhenUsed="1"/>
-    <w:lsdException w:name="Hyperlink" w:semiHidden="1" w:unhideWhenUsed="1"/>
-    <w:lsdException w:name="FollowedHyperlink" w:semiHidden="1" w:unhideWhenUsed="1"/>
-    <w:lsdException w:name="Strong" w:uiPriority="22" w:qFormat="1"/>
-    <w:lsdException w:name="Emphasis" w:uiPriority="20" w:qFormat="1"/>
-    <w:lsdException w:name="Document Map" w:semiHidden="1" w:unhideWhenUsed="1"/>
-    <w:lsdException w:name="Plain Text" w:semiHidden="1" w:unhideWhenUsed="1"/>
-    <w:lsdException w:name="E-mail Signature" w:semiHidden="1" w:unhideWhenUsed="1"/>
-    <w:lsdException w:name="HTML Top of Form" w:semiHidden="1" w:unhideWhenUsed="1"/>
-    <w:lsdException w:name="HTML Bottom of Form" w:semiHidden="1" w:unhideWhenUsed="1"/>
-    <w:lsdException w:name="Normal (Web)" w:semiHidden="1" w:unhideWhenUsed="1"/>
-    <w:lsdException w:name="HTML Acronym" w:semiHidden="1" w:unhideWhenUsed="1"/>
-    <w:lsdException w:name="HTML Address" w:semiHidden="1" w:unhideWhenUsed="1"/>
-    <w:lsdException w:name="HTML Cite" w:semiHidden="1" w:unhideWhenUsed="1"/>
-    <w:lsdException w:name="HTML Code" w:semiHidden="1" w:unhideWhenUsed="1"/>
-    <w:lsdException w:name="HTML Definition" w:semiHidden="1" w:unhideWhenUsed="1"/>
-    <w:lsdException w:name="HTML Keyboard" w:semiHidden="1" w:unhideWhenUsed="1"/>
-    <w:lsdException w:name="HTML Preformatted" w:semiHidden="1" w:unhideWhenUsed="1"/>
-    <w:lsdException w:name="HTML Sample" w:semiHidden="1" w:unhideWhenUsed="1"/>
-    <w:lsdException w:name="HTML Typewriter" w:semiHidden="1" w:unhideWhenUsed="1"/>
-    <w:lsdException w:name="HTML Variable" w:semiHidden="1" w:unhideWhenUsed="1"/>
-    <w:lsdException w:name="Normal Table" w:semiHidden="1" w:unhideWhenUsed="1"/>
-    <w:lsdException w:name="annotation subject" w:semiHidden="1" w:unhideWhenUsed="1"/>
-    <w:lsdException w:name="No List" w:semiHidden="1" w:unhideWhenUsed="1"/>
-    <w:lsdException w:name="Outline List 1" w:semiHidden="1" w:unhideWhenUsed="1"/>
-    <w:lsdException w:name="Outline List 2" w:semiHidden="1" w:unhideWhenUsed="1"/>
-    <w:lsdException w:name="Outline List 3" w:semiHidden="1" w:unhideWhenUsed="1"/>
-    <w:lsdException w:name="Table Simple 1" w:semiHidden="1" w:unhideWhenUsed="1"/>
-    <w:lsdException w:name="Table Simple 2" w:semiHidden="1" w:unhideWhenUsed="1"/>
-    <w:lsdException w:name="Table Simple 3" w:semiHidden="1" w:unhideWhenUsed="1"/>
-    <w:lsdException w:name="Table Classic 1" w:semiHidden="1" w:unhideWhenUsed="1"/>
-    <w:lsdException w:name="Table Classic 2" w:semiHidden="1" w:unhideWhenUsed="1"/>
-    <w:lsdException w:name="Table Classic 3" w:semiHidden="1" w:unhideWhenUsed="1"/>
-    <w:lsdException w:name="Table Classic 4" w:semiHidden="1" w:unhideWhenUsed="1"/>
-    <w:lsdException w:name="Table Colorful 1" w:semiHidden="1" w:unhideWhenUsed="1"/>
-    <w:lsdException w:name="Table Colorful 2" w:semiHidden="1" w:unhideWhenUsed="1"/>
-    <w:lsdException w:name="Table Colorful 3" w:semiHidden="1" w:unhideWhenUsed="1"/>
-    <w:lsdException w:name="Table Columns 1" w:semiHidden="1" w:unhideWhenUsed="1"/>
-    <w:lsdException w:name="Table Columns 2" w:semiHidden="1" w:unhideWhenUsed="1"/>
-    <w:lsdException w:name="Table Columns 3" w:semiHidden="1" w:unhideWhenUsed="1"/>
-    <w:lsdException w:name="Table Columns 4" w:semiHidden="1" w:unhideWhenUsed="1"/>
-    <w:lsdException w:name="Table Columns 5" w:semiHidden="1" w:unhideWhenUsed="1"/>
-    <w:lsdException w:name="Table Grid 1" w:semiHidden="1" w:unhideWhenUsed="1"/>
-    <w:lsdException w:name="Table Grid 2" w:semiHidden="1" w:unhideWhenUsed="1"/>
-    <w:lsdException w:name="Table Grid 3" w:semiHidden="1" w:unhideWhenUsed="1"/>
-    <w:lsdException w:name="Table Grid 4" w:semiHidden="1" w:unhideWhenUsed="1"/>
-    <w:lsdException w:name="Table Grid 5" w:semiHidden="1" w:unhideWhenUsed="1"/>
-    <w:lsdException w:name="Table Grid 6" w:semiHidden="1" w:unhideWhenUsed="1"/>
-    <w:lsdException w:name="Table Grid 7" w:semiHidden="1" w:unhideWhenUsed="1"/>
-    <w:lsdException w:name="Table Grid 8" w:semiHidden="1" w:unhideWhenUsed="1"/>
-    <w:lsdException w:name="Table List 1" w:semiHidden="1" w:unhideWhenUsed="1"/>
-    <w:lsdException w:name="Table List 2" w:semiHidden="1" w:unhideWhenUsed="1"/>
-    <w:lsdException w:name="Table List 3" w:semiHidden="1" w:unhideWhenUsed="1"/>
-    <w:lsdException w:name="Table List 4" w:semiHidden="1" w:unhideWhenUsed="1"/>
-    <w:lsdException w:name="Table List 5" w:semiHidden="1" w:unhideWhenUsed="1"/>
-    <w:lsdException w:name="Table List 6" w:semiHidden="1" w:unhideWhenUsed="1"/>
-    <w:lsdException w:name="Table List 7" w:semiHidden="1" w:unhideWhenUsed="1"/>
-    <w:lsdException w:name="Table List 8" w:semiHidden="1" w:unhideWhenUsed="1"/>
-    <w:lsdException w:name="Table 3D effects 1" w:semiHidden="1" w:unhideWhenUsed="1"/>
-    <w:lsdException w:name="Table 3D effects 2" w:semiHidden="1" w:unhideWhenUsed="1"/>
-    <w:lsdException w:name="Table 3D effects 3" w:semiHidden="1" w:unhideWhenUsed="1"/>
-    <w:lsdException w:name="Table Contemporary" w:semiHidden="1" w:unhideWhenUsed="1"/>
-    <w:lsdException w:name="Table Elegant" w:semiHidden="1" w:unhideWhenUsed="1"/>
-    <w:lsdException w:name="Table Professional" w:semiHidden="1" w:unhideWhenUsed="1"/>
-    <w:lsdException w:name="Table Subtle 1" w:semiHidden="1" w:unhideWhenUsed="1"/>
-    <w:lsdException w:name="Table Subtle 2" w:semiHidden="1" w:unhideWhenUsed="1"/>
-    <w:lsdException w:name="Table Web 1" w:semiHidden="1" w:unhideWhenUsed="1"/>
-    <w:lsdException w:name="Table Web 2" w:semiHidden="1" w:unhideWhenUsed="1"/>
-    <w:lsdException w:name="Table Web 3" w:semiHidden="1" w:unhideWhenUsed="1"/>
-    <w:lsdException w:name="Balloon Text" w:semiHidden="1" w:unhideWhenUsed="1"/>
-    <w:lsdException w:name="Table Grid" w:uiPriority="39"/>
-    <w:lsdException w:name="Table Theme" w:semiHidden="1" w:unhideWhenUsed="1"/>
-    <w:lsdException w:name="Placeholder Text" w:semiHidden="1"/>
-    <w:lsdException w:name="No Spacing" w:uiPriority="1" w:qFormat="1"/>
-    <w:lsdException w:name="Light Shading" w:uiPriority="60"/>
-    <w:lsdException w:name="Light List" w:uiPriority="61"/>
-    <w:lsdException w:name="Light Grid" w:uiPriority="62"/>
-    <w:lsdException w:name="Medium Shading 1" w:uiPriority="63"/>
-    <w:lsdException w:name="Medium Shading 2" w:uiPriority="64"/>
-    <w:lsdException w:name="Medium List 1" w:uiPriority="65"/>
-    <w:lsdException w:name="Medium List 2" w:uiPriority="66"/>
-    <w:lsdException w:name="Medium Grid 1" w:uiPriority="67"/>
-    <w:lsdException w:name="Medium Grid 2" w:uiPriority="68"/>
-    <w:lsdException w:name="Medium Grid 3" w:uiPriority="69"/>
-    <w:lsdException w:name="Dark List" w:uiPriority="70"/>
-    <w:lsdException w:name="Colorful Shading" w:uiPriority="71"/>
-    <w:lsdException w:name="Colorful List" w:uiPriority="72"/>
-    <w:lsdException w:name="Colorful Grid" w:uiPriority="73"/>
-    <w:lsdException w:name="Light Shading Accent 1" w:uiPriority="60"/>
-    <w:lsdException w:name="Light List Accent 1" w:uiPriority="61"/>
-    <w:lsdException w:name="Light Grid Accent 1" w:uiPriority="62"/>
-    <w:lsdException w:name="Medium Shading 1 Accent 1" w:uiPriority="63"/>
-    <w:lsdException w:name="Medium Shading 2 Accent 1" w:uiPriority="64"/>
-    <w:lsdException w:name="Medium List 1 Accent 1" w:uiPriority="65"/>
-    <w:lsdException w:name="Revision" w:semiHidden="1"/>
-    <w:lsdException w:name="List Paragraph" w:uiPriority="34" w:qFormat="1"/>
-    <w:lsdException w:name="Quote" w:uiPriority="29" w:qFormat="1"/>
-    <w:lsdException w:name="Intense Quote" w:uiPriority="30" w:qFormat="1"/>
-    <w:lsdException w:name="Medium List 2 Accent 1" w:uiPriority="66"/>
-    <w:lsdException w:name="Medium Grid 1 Accent 1" w:uiPriority="67"/>
-    <w:lsdException w:name="Medium Grid 2 Accent 1" w:uiPriority="68"/>
-    <w:lsdException w:name="Medium Grid 3 Accent 1" w:uiPriority="69"/>
-    <w:lsdException w:name="Dark List Accent 1" w:uiPriority="70"/>
-    <w:lsdException w:name="Colorful Shading Accent 1" w:uiPriority="71"/>
-    <w:lsdException w:name="Colorful List Accent 1" w:uiPriority="72"/>
-    <w:lsdException w:name="Colorful Grid Accent 1" w:uiPriority="73"/>
-    <w:lsdException w:name="Light Shading Accent 2" w:uiPriority="60"/>
-    <w:lsdException w:name="Light List Accent 2" w:uiPriority="61"/>
-    <w:lsdException w:name="Light Grid Accent 2" w:uiPriority="62"/>
-    <w:lsdException w:name="Medium Shading 1 Accent 2" w:uiPriority="63"/>
-    <w:lsdException w:name="Medium Shading 2 Accent 2" w:uiPriority="64"/>
-    <w:lsdException w:name="Medium List 1 Accent 2" w:uiPriority="65"/>
-    <w:lsdException w:name="Medium List 2 Accent 2" w:uiPriority="66"/>
-    <w:lsdException w:name="Medium Grid 1 Accent 2" w:uiPriority="67"/>
-    <w:lsdException w:name="Medium Grid 2 Accent 2" w:uiPriority="68"/>
-    <w:lsdException w:name="Medium Grid 3 Accent 2" w:uiPriority="69"/>
-    <w:lsdException w:name="Dark List Accent 2" w:uiPriority="70"/>
-    <w:lsdException w:name="Colorful Shading Accent 2" w:uiPriority="71"/>
-    <w:lsdException w:name="Colorful List Accent 2" w:uiPriority="72"/>
-    <w:lsdException w:name="Colorful Grid Accent 2" w:uiPriority="73"/>
-    <w:lsdException w:name="Light Shading Accent 3" w:uiPriority="60"/>
-    <w:lsdException w:name="Light List Accent 3" w:uiPriority="61"/>
-    <w:lsdException w:name="Light Grid Accent 3" w:uiPriority="62"/>
-    <w:lsdException w:name="Medium Shading 1 Accent 3" w:uiPriority="63"/>
-    <w:lsdException w:name="Medium Shading 2 Accent 3" w:uiPriority="64"/>
-    <w:lsdException w:name="Medium List 1 Accent 3" w:uiPriority="65"/>
-    <w:lsdException w:name="Medium List 2 Accent 3" w:uiPriority="66"/>
-    <w:lsdException w:name="Medium Grid 1 Accent 3" w:uiPriority="67"/>
-    <w:lsdException w:name="Medium Grid 2 Accent 3" w:uiPriority="68"/>
-    <w:lsdException w:name="Medium Grid 3 Accent 3" w:uiPriority="69"/>
-    <w:lsdException w:name="Dark List Accent 3" w:uiPriority="70"/>
-    <w:lsdException w:name="Colorful Shading Accent 3" w:uiPriority="71"/>
-    <w:lsdException w:name="Colorful List Accent 3" w:uiPriority="72"/>
-    <w:lsdException w:name="Colorful Grid Accent 3" w:uiPriority="73"/>
-    <w:lsdException w:name="Light Shading Accent 4" w:uiPriority="60"/>
-    <w:lsdException w:name="Light List Accent 4" w:uiPriority="61"/>
-    <w:lsdException w:name="Light Grid Accent 4" w:uiPriority="62"/>
-    <w:lsdException w:name="Medium Shading 1 Accent 4" w:uiPriority="63"/>
-    <w:lsdException w:name="Medium Shading 2 Accent 4" w:uiPriority="64"/>
-    <w:lsdException w:name="Medium List 1 Accent 4" w:uiPriority="65"/>
-    <w:lsdException w:name="Medium List 2 Accent 4" w:uiPriority="66"/>
-    <w:lsdException w:name="Medium Grid 1 Accent 4" w:uiPriority="67"/>
-    <w:lsdException w:name="Medium Grid 2 Accent 4" w:uiPriority="68"/>
-    <w:lsdException w:name="Medium Grid 3 Accent 4" w:uiPriority="69"/>
-    <w:lsdException w:name="Dark List Accent 4" w:uiPriority="70"/>
-    <w:lsdException w:name="Colorful Shading Accent 4" w:uiPriority="71"/>
-    <w:lsdException w:name="Colorful List Accent 4" w:uiPriority="72"/>
-    <w:lsdException w:name="Colorful Grid Accent 4" w:uiPriority="73"/>
-    <w:lsdException w:name="Light Shading Accent 5" w:uiPriority="60"/>
-    <w:lsdException w:name="Light List Accent 5" w:uiPriority="61"/>
-    <w:lsdException w:name="Light Grid Accent 5" w:uiPriority="62"/>
-    <w:lsdException w:name="Medium Shading 1 Accent 5" w:uiPriority="63"/>
-    <w:lsdException w:name="Medium Shading 2 Accent 5" w:uiPriority="64"/>
-    <w:lsdException w:name="Medium List 1 Accent 5" w:uiPriority="65"/>
-    <w:lsdException w:name="Medium List 2 Accent 5" w:uiPriority="66"/>
-    <w:lsdException w:name="Medium Grid 1 Accent 5" w:uiPriority="67"/>
-    <w:lsdException w:name="Medium Grid 2 Accent 5" w:uiPriority="68"/>
-    <w:lsdException w:name="Medium Grid 3 Accent 5" w:uiPriority="69"/>
-    <w:lsdException w:name="Dark List Accent 5" w:uiPriority="70"/>
-    <w:lsdException w:name="Colorful Shading Accent 5" w:uiPriority="71"/>
-    <w:lsdException w:name="Colorful List Accent 5" w:uiPriority="72"/>
-    <w:lsdException w:name="Colorful Grid Accent 5" w:uiPriority="73"/>
-    <w:lsdException w:name="Light Shading Accent 6" w:uiPriority="60"/>
-    <w:lsdException w:name="Light List Accent 6" w:uiPriority="61"/>
-    <w:lsdException w:name="Light Grid Accent 6" w:uiPriority="62"/>
-    <w:lsdException w:name="Medium Shading 1 Accent 6" w:uiPriority="63"/>
-    <w:lsdException w:name="Medium Shading 2 Accent 6" w:uiPriority="64"/>
-    <w:lsdException w:name="Medium List 1 Accent 6" w:uiPriority="65"/>
-    <w:lsdException w:name="Medium List 2 Accent 6" w:uiPriority="66"/>
-    <w:lsdException w:name="Medium Grid 1 Accent 6" w:uiPriority="67"/>
-    <w:lsdException w:name="Medium Grid 2 Accent 6" w:uiPriority="68"/>
-    <w:lsdException w:name="Medium Grid 3 Accent 6" w:uiPriority="69"/>
-    <w:lsdException w:name="Dark List Accent 6" w:uiPriority="70"/>
-    <w:lsdException w:name="Colorful Shading Accent 6" w:uiPriority="71"/>
-    <w:lsdException w:name="Colorful List Accent 6" w:uiPriority="72"/>
-    <w:lsdException w:name="Colorful Grid Accent 6" w:uiPriority="73"/>
-    <w:lsdException w:name="Subtle Emphasis" w:uiPriority="19" w:qFormat="1"/>
-    <w:lsdException w:name="Intense Emphasis" w:uiPriority="21" w:qFormat="1"/>
-    <w:lsdException w:name="Subtle Reference" w:uiPriority="31" w:qFormat="1"/>
-    <w:lsdException w:name="Intense Reference" w:uiPriority="32" w:qFormat="1"/>
-    <w:lsdException w:name="Book Title" w:uiPriority="33" w:qFormat="1"/>
-    <w:lsdException w:name="Bibliography" w:semiHidden="1" w:uiPriority="37" w:unhideWhenUsed="1"/>
-    <w:lsdException w:name="TOC Heading" w:semiHidden="1" w:uiPriority="39" w:unhideWhenUsed="1" w:qFormat="1"/>
-    <w:lsdException w:name="Plain Table 1" w:uiPriority="41"/>
-    <w:lsdException w:name="Plain Table 2" w:uiPriority="42"/>
-    <w:lsdException w:name="Plain Table 3" w:uiPriority="43"/>
-    <w:lsdException w:name="Plain Table 4" w:uiPriority="44"/>
-    <w:lsdException w:name="Plain Table 5" w:uiPriority="45"/>
-    <w:lsdException w:name="Grid Table Light" w:uiPriority="40"/>
-    <w:lsdException w:name="Grid Table 1 Light" w:uiPriority="46"/>
-    <w:lsdException w:name="Grid Table 2" w:uiPriority="47"/>
-    <w:lsdException w:name="Grid Table 3" w:uiPriority="48"/>
-    <w:lsdException w:name="Grid Table 4" w:uiPriority="49"/>
-    <w:lsdException w:name="Grid Table 5 Dark" w:uiPriority="50"/>
-    <w:lsdException w:name="Grid Table 6 Colorful" w:uiPriority="51"/>
-    <w:lsdException w:name="Grid Table 7 Colorful" w:uiPriority="52"/>
-    <w:lsdException w:name="Grid Table 1 Light Accent 1" w:uiPriority="46"/>
-    <w:lsdException w:name="Grid Table 2 Accent 1" w:uiPriority="47"/>
-    <w:lsdException w:name="Grid Table 3 Accent 1" w:uiPriority="48"/>
-    <w:lsdException w:name="Grid Table 4 Accent 1" w:uiPriority="49"/>
-    <w:lsdException w:name="Grid Table 5 Dark Accent 1" w:uiPriority="50"/>
-    <w:lsdException w:name="Grid Table 6 Colorful Accent 1" w:uiPriority="51"/>
-    <w:lsdException w:name="Grid Table 7 Colorful Accent 1" w:uiPriority="52"/>
-    <w:lsdException w:name="Grid Table 1 Light Accent 2" w:uiPriority="46"/>
-    <w:lsdException w:name="Grid Table 2 Accent 2" w:uiPriority="47"/>
-    <w:lsdException w:name="Grid Table 3 Accent 2" w:uiPriority="48"/>
-    <w:lsdException w:name="Grid Table 4 Accent 2" w:uiPriority="49"/>
-    <w:lsdException w:name="Grid Table 5 Dark Accent 2" w:uiPriority="50"/>
-    <w:lsdException w:name="Grid Table 6 Colorful Accent 2" w:uiPriority="51"/>
-    <w:lsdException w:name="Grid Table 7 Colorful Accent 2" w:uiPriority="52"/>
-    <w:lsdException w:name="Grid Table 1 Light Accent 3" w:uiPriority="46"/>
-    <w:lsdException w:name="Grid Table 2 Accent 3" w:uiPriority="47"/>
-    <w:lsdException w:name="Grid Table 3 Accent 3" w:uiPriority="48"/>
-    <w:lsdException w:name="Grid Table 4 Accent 3" w:uiPriority="49"/>
-    <w:lsdException w:name="Grid Table 5 Dark Accent 3" w:uiPriority="50"/>
-    <w:lsdException w:name="Grid Table 6 Colorful Accent 3" w:uiPriority="51"/>
-    <w:lsdException w:name="Grid Table 7 Colorful Accent 3" w:uiPriority="52"/>
-    <w:lsdException w:name="Grid Table 1 Light Accent 4" w:uiPriority="46"/>
-    <w:lsdException w:name="Grid Table 2 Accent 4" w:uiPriority="47"/>
-    <w:lsdException w:name="Grid Table 3 Accent 4" w:uiPriority="48"/>
-    <w:lsdException w:name="Grid Table 4 Accent 4" w:uiPriority="49"/>
-    <w:lsdException w:name="Grid Table 5 Dark Accent 4" w:uiPriority="50"/>
-    <w:lsdException w:name="Grid Table 6 Colorful Accent 4" w:uiPriority="51"/>
-    <w:lsdException w:name="Grid Table 7 Colorful Accent 4" w:uiPriority="52"/>
-    <w:lsdException w:name="Grid Table 1 Light Accent 5" w:uiPriority="46"/>
-    <w:lsdException w:name="Grid Table 2 Accent 5" w:uiPriority="47"/>
-    <w:lsdException w:name="Grid Table 3 Accent 5" w:uiPriority="48"/>
-    <w:lsdException w:name="Grid Table 4 Accent 5" w:uiPriority="49"/>
-    <w:lsdException w:name="Grid Table 5 Dark Accent 5" w:uiPriority="50"/>
-    <w:lsdException w:name="Grid Table 6 Colorful Accent 5" w:uiPriority="51"/>
-    <w:lsdException w:name="Grid Table 7 Colorful Accent 5" w:uiPriority="52"/>
-    <w:lsdException w:name="Grid Table 1 Light Accent 6" w:uiPriority="46"/>
-    <w:lsdException w:name="Grid Table 2 Accent 6" w:uiPriority="47"/>
-    <w:lsdException w:name="Grid Table 3 Accent 6" w:uiPriority="48"/>
-    <w:lsdException w:name="Grid Table 4 Accent 6" w:uiPriority="49"/>
-    <w:lsdException w:name="Grid Table 5 Dark Accent 6" w:uiPriority="50"/>
-    <w:lsdException w:name="Grid Table 6 Colorful Accent 6" w:uiPriority="51"/>
-    <w:lsdException w:name="Grid Table 7 Colorful Accent 6" w:uiPriority="52"/>
-    <w:lsdException w:name="List Table 1 Light" w:uiPriority="46"/>
-    <w:lsdException w:name="List Table 2" w:uiPriority="47"/>
-    <w:lsdException w:name="List Table 3" w:uiPriority="48"/>
-    <w:lsdException w:name="List Table 4" w:uiPriority="49"/>
-    <w:lsdException w:name="List Table 5 Dark" w:uiPriority="50"/>
-    <w:lsdException w:name="List Table 6 Colorful" w:uiPriority="51"/>
-    <w:lsdException w:name="List Table 7 Colorful" w:uiPriority="52"/>
-    <w:lsdException w:name="List Table 1 Light Accent 1" w:uiPriority="46"/>
-    <w:lsdException w:name="List Table 2 Accent 1" w:uiPriority="47"/>
-    <w:lsdException w:name="List Table 3 Accent 1" w:uiPriority="48"/>
-    <w:lsdException w:name="List Table 4 Accent 1" w:uiPriority="49"/>
-    <w:lsdException w:name="List Table 5 Dark Accent 1" w:uiPriority="50"/>
-    <w:lsdException w:name="List Table 6 Colorful Accent 1" w:uiPriority="51"/>
-    <w:lsdException w:name="List Table 7 Colorful Accent 1" w:uiPriority="52"/>
-    <w:lsdException w:name="List Table 1 Light Accent 2" w:uiPriority="46"/>
-    <w:lsdException w:name="List Table 2 Accent 2" w:uiPriority="47"/>
-    <w:lsdException w:name="List Table 3 Accent 2" w:uiPriority="48"/>
-    <w:lsdException w:name="List Table 4 Accent 2" w:uiPriority="49"/>
-    <w:lsdException w:name="List Table 5 Dark Accent 2" w:uiPriority="50"/>
-    <w:lsdException w:name="List Table 6 Colorful Accent 2" w:uiPriority="51"/>
-    <w:lsdException w:name="List Table 7 Colorful Accent 2" w:uiPriority="52"/>
-    <w:lsdException w:name="List Table 1 Light Accent 3" w:uiPriority="46"/>
-    <w:lsdException w:name="List Table 2 Accent 3" w:uiPriority="47"/>
-    <w:lsdException w:name="List Table 3 Accent 3" w:uiPriority="48"/>
-    <w:lsdException w:name="List Table 4 Accent 3" w:uiPriority="49"/>
-    <w:lsdException w:name="List Table 5 Dark Accent 3" w:uiPriority="50"/>
-    <w:lsdException w:name="List Table 6 Colorful Accent 3" w:uiPriority="51"/>
-    <w:lsdException w:name="List Table 7 Colorful Accent 3" w:uiPriority="52"/>
-    <w:lsdException w:name="List Table 1 Light Accent 4" w:uiPriority="46"/>
-    <w:lsdException w:name="List Table 2 Accent 4" w:uiPriority="47"/>
-    <w:lsdException w:name="List Table 3 Accent 4" w:uiPriority="48"/>
-    <w:lsdException w:name="List Table 4 Accent 4" w:uiPriority="49"/>
-    <w:lsdException w:name="List Table 5 Dark Accent 4" w:uiPriority="50"/>
-    <w:lsdException w:name="List Table 6 Colorful Accent 4" w:uiPriority="51"/>
-    <w:lsdException w:name="List Table 7 Colorful Accent 4" w:uiPriority="52"/>
-    <w:lsdException w:name="List Table 1 Light Accent 5" w:uiPriority="46"/>
-    <w:lsdException w:name="List Table 2 Accent 5" w:uiPriority="47"/>
-    <w:lsdException w:name="List Table 3 Accent 5" w:uiPriority="48"/>
-    <w:lsdException w:name="List Table 4 Accent 5" w:uiPriority="49"/>
-    <w:lsdException w:name="List Table 5 Dark Accent 5" w:uiPriority="50"/>
-    <w:lsdException w:name="List Table 6 Colorful Accent 5" w:uiPriority="51"/>
-    <w:lsdException w:name="List Table 7 Colorful Accent 5" w:uiPriority="52"/>
-    <w:lsdException w:name="List Table 1 Light Accent 6" w:uiPriority="46"/>
-    <w:lsdException w:name="List Table 2 Accent 6" w:uiPriority="47"/>
-    <w:lsdException w:name="List Table 3 Accent 6" w:uiPriority="48"/>
-    <w:lsdException w:name="List Table 4 Accent 6" w:uiPriority="49"/>
-    <w:lsdException w:name="List Table 5 Dark Accent 6" w:uiPriority="50"/>
-    <w:lsdException w:name="List Table 6 Colorful Accent 6" w:uiPriority="51"/>
-    <w:lsdException w:name="List Table 7 Colorful Accent 6" w:uiPriority="52"/>
-  </w:latentStyles>
-  <w:style w:type="paragraph" w:default="1" w:styleId="Normal">
-    <w:name w:val="Normal"/>
-    <w:qFormat/>
-  </w:style>
-  <w:style w:type="character" w:default="1" w:styleId="DefaultParagraphFont">
-    <w:name w:val="Default Paragraph Font"/>
-    <w:uiPriority w:val="1"/>
-    <w:semiHidden/>
-    <w:unhideWhenUsed/>
-  </w:style>
-  <w:style w:type="table" w:default="1" w:styleId="TableNormal">
-    <w:name w:val="Normal Table"/>
-    <w:uiPriority w:val="99"/>
-    <w:semiHidden/>
-    <w:unhideWhenUsed/>
-    <w:tblPr>
-      <w:tblInd w:w="0" w:type="dxa"/>
-      <w:tblCellMar>
-        <w:top w:w="0" w:type="dxa"/>
-        <w:left w:w="108" w:type="dxa"/>
-        <w:bottom w:w="0" w:type="dxa"/>
-        <w:right w:w="108" w:type="dxa"/>
-      </w:tblCellMar>
-    </w:tblPr>
-  </w:style>
-  <w:style w:type="numbering" w:default="1" w:styleId="NoList">
-    <w:name w:val="No List"/>
-    <w:uiPriority w:val="99"/>
-    <w:semiHidden/>
-    <w:unhideWhenUsed/>
-  </w:style>
-  <w:style w:type="character" w:styleId="PlaceholderText">
-    <w:name w:val="Placeholder Text"/>
-    <w:basedOn w:val="DefaultParagraphFont"/>
-    <w:uiPriority w:val="99"/>
-    <w:semiHidden/>
-    <w:rsid w:val="000C638F"/>
-    <w:rPr>
-      <w:color w:val="808080"/>
-    </w:rPr>
-  </w:style>
-</w:styles>
-</file>
-
-<file path=word/glossary/webSettings.xml><?xml version="1.0" encoding="utf-8"?>
-<w:webSettings xmlns:mc="http://schemas.openxmlformats.org/markup-compatibility/2006" xmlns:r="http://schemas.openxmlformats.org/officeDocument/2006/relationships" xmlns:w="http://schemas.openxmlformats.org/wordprocessingml/2006/main" xmlns:w14="http://schemas.microsoft.com/office/word/2010/wordml" xmlns:w15="http://schemas.microsoft.com/office/word/2012/wordml" xmlns:w16se="http://schemas.microsoft.com/office/word/2015/wordml/symex" mc:Ignorable="w14 w15 w16se">
-  <w:optimizeForBrowser/>
-  <w:allowPNG/>
-</w:webSettings>
-</file>
-
 <file path=word/theme/theme1.xml><?xml version="1.0" encoding="utf-8"?>
 <a:theme xmlns:a="http://schemas.openxmlformats.org/drawingml/2006/main" name="Office Theme">
   <a:themeElements>

</xml_diff>

<commit_message>
Ready for training Global Localization only
</commit_message>
<xml_diff>
--- a/Steps for implementing VLocNet.docx
+++ b/Steps for implementing VLocNet.docx
@@ -107,34 +107,6 @@
       </w:pPr>
       <w:sdt>
         <w:sdtPr>
-          <w:id w:val="-1075282131"/>
-          <w14:checkbox>
-            <w14:checked w14:val="0"/>
-            <w14:checkedState w14:val="00FE" w14:font="Wingdings"/>
-            <w14:uncheckedState w14:val="2610" w14:font="MS Gothic"/>
-          </w14:checkbox>
-        </w:sdtPr>
-        <w:sdtEndPr/>
-        <w:sdtContent>
-          <w:r>
-            <w:rPr>
-              <w:rFonts w:ascii="MS Gothic" w:eastAsia="MS Gothic" w:hAnsi="MS Gothic" w:hint="eastAsia"/>
-            </w:rPr>
-            <w:t>☐</w:t>
-          </w:r>
-        </w:sdtContent>
-      </w:sdt>
-      <w:r>
-        <w:tab/>
-        <w:t>Initialise these weights with a Gaussian distribution</w:t>
-      </w:r>
-    </w:p>
-    <w:p>
-      <w:pPr>
-        <w:ind w:left="709" w:hanging="709"/>
-      </w:pPr>
-      <w:sdt>
-        <w:sdtPr>
           <w:id w:val="7255802"/>
           <w14:checkbox>
             <w14:checked w14:val="1"/>
@@ -240,6 +212,34 @@
         <w:sdtPr>
           <w:id w:val="-1095400294"/>
           <w14:checkbox>
+            <w14:checked w14:val="1"/>
+            <w14:checkedState w14:val="00FE" w14:font="Wingdings"/>
+            <w14:uncheckedState w14:val="2610" w14:font="MS Gothic"/>
+          </w14:checkbox>
+        </w:sdtPr>
+        <w:sdtEndPr/>
+        <w:sdtContent>
+          <w:r>
+            <w:sym w:font="Wingdings" w:char="F0FE"/>
+          </w:r>
+        </w:sdtContent>
+      </w:sdt>
+      <w:r>
+        <w:tab/>
+        <w:t>Copy across pre-trained wei</w:t>
+      </w:r>
+      <w:r>
+        <w:t>ghts to manually recreated Res5</w:t>
+      </w:r>
+    </w:p>
+    <w:p>
+      <w:pPr>
+        <w:ind w:left="709" w:hanging="709"/>
+      </w:pPr>
+      <w:sdt>
+        <w:sdtPr>
+          <w:id w:val="491847777"/>
+          <w14:checkbox>
             <w14:checked w14:val="0"/>
             <w14:checkedState w14:val="00FE" w14:font="Wingdings"/>
             <w14:uncheckedState w14:val="2610" w14:font="MS Gothic"/>
@@ -256,7 +256,7 @@
       </w:sdt>
       <w:r>
         <w:tab/>
-        <w:t>Copy across pre-trained weights to manually recreated Res5 and maybe ELUs</w:t>
+        <w:t>Train this network to get a benchmark for the additional improvements</w:t>
       </w:r>
       <w:bookmarkStart w:id="0" w:name="_GoBack"/>
       <w:bookmarkEnd w:id="0"/>

</xml_diff>

<commit_message>
xyz and q ending only with all layers learning
</commit_message>
<xml_diff>
--- a/Steps for implementing VLocNet.docx
+++ b/Steps for implementing VLocNet.docx
@@ -57,12 +57,7 @@
         <w:pStyle w:val="Heading1"/>
       </w:pPr>
       <w:r>
-        <w:t xml:space="preserve">Focus on </w:t>
-      </w:r>
-      <w:bookmarkStart w:id="0" w:name="_GoBack"/>
-      <w:bookmarkEnd w:id="0"/>
-      <w:r>
-        <w:t>Global Pose Network</w:t>
+        <w:t>Focus on Global Pose Network</w:t>
       </w:r>
     </w:p>
     <w:p>
@@ -246,6 +241,67 @@
         <w:sdtPr>
           <w:id w:val="2079094987"/>
           <w14:checkbox>
+            <w14:checked w14:val="1"/>
+            <w14:checkedState w14:val="00FE" w14:font="Wingdings"/>
+            <w14:uncheckedState w14:val="2610" w14:font="MS Gothic"/>
+          </w14:checkbox>
+        </w:sdtPr>
+        <w:sdtEndPr/>
+        <w:sdtContent>
+          <w:r>
+            <w:sym w:font="Wingdings" w:char="F0FE"/>
+          </w:r>
+        </w:sdtContent>
+      </w:sdt>
+      <w:r>
+        <w:tab/>
+        <w:t>Expand loading function to load in all the other scenes in preparation for training</w:t>
+      </w:r>
+    </w:p>
+    <w:p>
+      <w:pPr>
+        <w:ind w:left="709" w:hanging="709"/>
+      </w:pPr>
+      <w:sdt>
+        <w:sdtPr>
+          <w:id w:val="491847777"/>
+          <w14:checkbox>
+            <w14:checked w14:val="1"/>
+            <w14:checkedState w14:val="00FE" w14:font="Wingdings"/>
+            <w14:uncheckedState w14:val="2610" w14:font="MS Gothic"/>
+          </w14:checkbox>
+        </w:sdtPr>
+        <w:sdtEndPr/>
+        <w:sdtContent>
+          <w:r>
+            <w:sym w:font="Wingdings" w:char="F0FE"/>
+          </w:r>
+        </w:sdtContent>
+      </w:sdt>
+      <w:r>
+        <w:tab/>
+      </w:r>
+      <w:r>
+        <w:t xml:space="preserve">Train </w:t>
+      </w:r>
+      <w:r>
+        <w:t>network with added fc layers and ELUs (no previous position insertion)</w:t>
+      </w:r>
+      <w:r>
+        <w:t xml:space="preserve"> to get a benchmark for the additional improvements</w:t>
+      </w:r>
+      <w:r>
+        <w:t xml:space="preserve"> (in progress: currently not working right. See graph on next page.)</w:t>
+      </w:r>
+    </w:p>
+    <w:p>
+      <w:pPr>
+        <w:ind w:left="709" w:hanging="709"/>
+      </w:pPr>
+      <w:sdt>
+        <w:sdtPr>
+          <w:id w:val="1194885365"/>
+          <w14:checkbox>
             <w14:checked w14:val="0"/>
             <w14:checkedState w14:val="00FE" w14:font="Wingdings"/>
             <w14:uncheckedState w14:val="2610" w14:font="MS Gothic"/>
@@ -262,8 +318,13 @@
       </w:sdt>
       <w:r>
         <w:tab/>
-        <w:t>Expand loading function to load in all the other scenes in preparation for training</w:t>
-      </w:r>
+        <w:t xml:space="preserve">Capture our own dataset of images from </w:t>
+      </w:r>
+      <w:proofErr w:type="spellStart"/>
+      <w:r>
+        <w:t>igus</w:t>
+      </w:r>
+      <w:proofErr w:type="spellEnd"/>
     </w:p>
     <w:p>
       <w:pPr>
@@ -271,14 +332,13 @@
       </w:pPr>
       <w:sdt>
         <w:sdtPr>
-          <w:id w:val="491847777"/>
+          <w:id w:val="1155261351"/>
           <w14:checkbox>
             <w14:checked w14:val="0"/>
             <w14:checkedState w14:val="00FE" w14:font="Wingdings"/>
             <w14:uncheckedState w14:val="2610" w14:font="MS Gothic"/>
           </w14:checkbox>
         </w:sdtPr>
-        <w:sdtEndPr/>
         <w:sdtContent>
           <w:r>
             <w:rPr>
@@ -290,14 +350,10 @@
       </w:sdt>
       <w:r>
         <w:tab/>
-        <w:t xml:space="preserve">Train </w:t>
-      </w:r>
-      <w:r>
-        <w:t>network with added fc layers and ELUs (no previous position insertion)</w:t>
-      </w:r>
-      <w:r>
-        <w:t xml:space="preserve"> to get a benchmark for the additional improvements</w:t>
-      </w:r>
+        <w:t>Train on our dataset to see some preliminary results</w:t>
+      </w:r>
+      <w:bookmarkStart w:id="0" w:name="_GoBack"/>
+      <w:bookmarkEnd w:id="0"/>
     </w:p>
     <w:p>
       <w:pPr>
@@ -475,6 +531,84 @@
       </w:r>
     </w:p>
     <w:p/>
+    <w:p/>
+    <w:p/>
+    <w:p/>
+    <w:p/>
+    <w:p/>
+    <w:p/>
+    <w:p>
+      <w:pPr>
+        <w:tabs>
+          <w:tab w:val="left" w:pos="7710"/>
+        </w:tabs>
+      </w:pPr>
+      <w:r>
+        <w:lastRenderedPageBreak/>
+        <w:tab/>
+      </w:r>
+    </w:p>
+    <w:p>
+      <w:pPr>
+        <w:tabs>
+          <w:tab w:val="left" w:pos="7710"/>
+        </w:tabs>
+      </w:pPr>
+      <w:r>
+        <w:rPr>
+          <w:noProof/>
+          <w:lang w:eastAsia="en-AU"/>
+        </w:rPr>
+        <w:drawing>
+          <wp:inline distT="0" distB="0" distL="0" distR="0">
+            <wp:extent cx="5731510" cy="3693640"/>
+            <wp:effectExtent l="0" t="0" r="2540" b="2540"/>
+            <wp:docPr id="2" name="Picture 2" descr="D:\VLocNet++\Research\xyz and q ending only with Res5 learning on.png"/>
+            <wp:cNvGraphicFramePr>
+              <a:graphicFrameLocks xmlns:a="http://schemas.openxmlformats.org/drawingml/2006/main" noChangeAspect="1"/>
+            </wp:cNvGraphicFramePr>
+            <a:graphic xmlns:a="http://schemas.openxmlformats.org/drawingml/2006/main">
+              <a:graphicData uri="http://schemas.openxmlformats.org/drawingml/2006/picture">
+                <pic:pic xmlns:pic="http://schemas.openxmlformats.org/drawingml/2006/picture">
+                  <pic:nvPicPr>
+                    <pic:cNvPr id="0" name="Picture 1" descr="D:\VLocNet++\Research\xyz and q ending only with Res5 learning on.png"/>
+                    <pic:cNvPicPr>
+                      <a:picLocks noChangeAspect="1" noChangeArrowheads="1"/>
+                    </pic:cNvPicPr>
+                  </pic:nvPicPr>
+                  <pic:blipFill>
+                    <a:blip r:embed="rId5">
+                      <a:extLst>
+                        <a:ext uri="{28A0092B-C50C-407E-A947-70E740481C1C}">
+                          <a14:useLocalDpi xmlns:a14="http://schemas.microsoft.com/office/drawing/2010/main" val="0"/>
+                        </a:ext>
+                      </a:extLst>
+                    </a:blip>
+                    <a:srcRect/>
+                    <a:stretch>
+                      <a:fillRect/>
+                    </a:stretch>
+                  </pic:blipFill>
+                  <pic:spPr bwMode="auto">
+                    <a:xfrm>
+                      <a:off x="0" y="0"/>
+                      <a:ext cx="5731510" cy="3693640"/>
+                    </a:xfrm>
+                    <a:prstGeom prst="rect">
+                      <a:avLst/>
+                    </a:prstGeom>
+                    <a:noFill/>
+                    <a:ln>
+                      <a:noFill/>
+                    </a:ln>
+                  </pic:spPr>
+                </pic:pic>
+              </a:graphicData>
+            </a:graphic>
+          </wp:inline>
+        </w:drawing>
+      </w:r>
+    </w:p>
     <w:sectPr>
       <w:pgSz w:w="11906" w:h="16838"/>
       <w:pgMar w:top="1440" w:right="1440" w:bottom="1440" w:left="1440" w:header="708" w:footer="708" w:gutter="0"/>

</xml_diff>

<commit_message>
Starting to code for NUbots Dataset
</commit_message>
<xml_diff>
--- a/Steps for implementing VLocNet.docx
+++ b/Steps for implementing VLocNet.docx
@@ -300,7 +300,7 @@
       </w:pPr>
       <w:sdt>
         <w:sdtPr>
-          <w:id w:val="1194885365"/>
+          <w:id w:val="141161360"/>
           <w14:checkbox>
             <w14:checked w14:val="0"/>
             <w14:checkedState w14:val="00FE" w14:font="Wingdings"/>
@@ -318,6 +318,36 @@
       </w:sdt>
       <w:r>
         <w:tab/>
+        <w:t>Access NUbots synthetic dataset and train on rectilinear images</w:t>
+      </w:r>
+      <w:bookmarkStart w:id="0" w:name="_GoBack"/>
+      <w:bookmarkEnd w:id="0"/>
+    </w:p>
+    <w:p>
+      <w:pPr>
+        <w:ind w:left="709" w:hanging="709"/>
+      </w:pPr>
+      <w:sdt>
+        <w:sdtPr>
+          <w:id w:val="1194885365"/>
+          <w14:checkbox>
+            <w14:checked w14:val="0"/>
+            <w14:checkedState w14:val="00FE" w14:font="Wingdings"/>
+            <w14:uncheckedState w14:val="2610" w14:font="MS Gothic"/>
+          </w14:checkbox>
+        </w:sdtPr>
+        <w:sdtEndPr/>
+        <w:sdtContent>
+          <w:r>
+            <w:rPr>
+              <w:rFonts w:ascii="MS Gothic" w:eastAsia="MS Gothic" w:hAnsi="MS Gothic" w:hint="eastAsia"/>
+            </w:rPr>
+            <w:t>☐</w:t>
+          </w:r>
+        </w:sdtContent>
+      </w:sdt>
+      <w:r>
+        <w:tab/>
         <w:t xml:space="preserve">Capture our own dataset of images from </w:t>
       </w:r>
       <w:proofErr w:type="spellStart"/>
@@ -339,6 +369,7 @@
             <w14:uncheckedState w14:val="2610" w14:font="MS Gothic"/>
           </w14:checkbox>
         </w:sdtPr>
+        <w:sdtEndPr/>
         <w:sdtContent>
           <w:r>
             <w:rPr>
@@ -352,8 +383,6 @@
         <w:tab/>
         <w:t>Train on our dataset to see some preliminary results</w:t>
       </w:r>
-      <w:bookmarkStart w:id="0" w:name="_GoBack"/>
-      <w:bookmarkEnd w:id="0"/>
     </w:p>
     <w:p>
       <w:pPr>
@@ -544,7 +573,6 @@
         </w:tabs>
       </w:pPr>
       <w:r>
-        <w:lastRenderedPageBreak/>
         <w:tab/>
       </w:r>
     </w:p>

</xml_diff>

<commit_message>
Benchmark run of NUbots Datasets
</commit_message>
<xml_diff>
--- a/Steps for implementing VLocNet.docx
+++ b/Steps for implementing VLocNet.docx
@@ -307,35 +307,6 @@
             <w14:uncheckedState w14:val="2610" w14:font="MS Gothic"/>
           </w14:checkbox>
         </w:sdtPr>
-        <w:sdtContent>
-          <w:r>
-            <w:rPr>
-              <w:rFonts w:ascii="MS Gothic" w:eastAsia="MS Gothic" w:hAnsi="MS Gothic" w:hint="eastAsia"/>
-            </w:rPr>
-            <w:t>☐</w:t>
-          </w:r>
-        </w:sdtContent>
-      </w:sdt>
-      <w:r>
-        <w:tab/>
-        <w:t>Access NUbots synthetic dataset and train on rectilinear images</w:t>
-      </w:r>
-      <w:bookmarkStart w:id="0" w:name="_GoBack"/>
-      <w:bookmarkEnd w:id="0"/>
-    </w:p>
-    <w:p>
-      <w:pPr>
-        <w:ind w:left="709" w:hanging="709"/>
-      </w:pPr>
-      <w:sdt>
-        <w:sdtPr>
-          <w:id w:val="1194885365"/>
-          <w14:checkbox>
-            <w14:checked w14:val="0"/>
-            <w14:checkedState w14:val="00FE" w14:font="Wingdings"/>
-            <w14:uncheckedState w14:val="2610" w14:font="MS Gothic"/>
-          </w14:checkbox>
-        </w:sdtPr>
         <w:sdtEndPr/>
         <w:sdtContent>
           <w:r>
@@ -348,13 +319,8 @@
       </w:sdt>
       <w:r>
         <w:tab/>
-        <w:t xml:space="preserve">Capture our own dataset of images from </w:t>
-      </w:r>
-      <w:proofErr w:type="spellStart"/>
-      <w:r>
-        <w:t>igus</w:t>
-      </w:r>
-      <w:proofErr w:type="spellEnd"/>
+        <w:t>Access NUbots synthetic dataset and train on rectilinear images</w:t>
+      </w:r>
     </w:p>
     <w:p>
       <w:pPr>
@@ -362,9 +328,12 @@
       </w:pPr>
       <w:sdt>
         <w:sdtPr>
-          <w:id w:val="1155261351"/>
+          <w:rPr>
+            <w:highlight w:val="yellow"/>
+          </w:rPr>
+          <w:id w:val="1194885365"/>
           <w14:checkbox>
-            <w14:checked w14:val="0"/>
+            <w14:checked w14:val="1"/>
             <w14:checkedState w14:val="00FE" w14:font="Wingdings"/>
             <w14:uncheckedState w14:val="2610" w14:font="MS Gothic"/>
           </w14:checkbox>
@@ -373,13 +342,58 @@
         <w:sdtContent>
           <w:r>
             <w:rPr>
-              <w:rFonts w:ascii="MS Gothic" w:eastAsia="MS Gothic" w:hAnsi="MS Gothic" w:hint="eastAsia"/>
+              <w:highlight w:val="yellow"/>
             </w:rPr>
-            <w:t>☐</w:t>
+            <w:sym w:font="Wingdings" w:char="F0FE"/>
           </w:r>
         </w:sdtContent>
       </w:sdt>
       <w:r>
+        <w:rPr>
+          <w:highlight w:val="yellow"/>
+        </w:rPr>
+        <w:tab/>
+        <w:t xml:space="preserve">Capture our own dataset of images from </w:t>
+      </w:r>
+      <w:proofErr w:type="spellStart"/>
+      <w:r>
+        <w:rPr>
+          <w:highlight w:val="yellow"/>
+        </w:rPr>
+        <w:t>igus</w:t>
+      </w:r>
+      <w:proofErr w:type="spellEnd"/>
+    </w:p>
+    <w:p>
+      <w:pPr>
+        <w:ind w:left="709" w:hanging="709"/>
+      </w:pPr>
+      <w:sdt>
+        <w:sdtPr>
+          <w:rPr>
+            <w:highlight w:val="yellow"/>
+          </w:rPr>
+          <w:id w:val="1155261351"/>
+          <w14:checkbox>
+            <w14:checked w14:val="1"/>
+            <w14:checkedState w14:val="00FE" w14:font="Wingdings"/>
+            <w14:uncheckedState w14:val="2610" w14:font="MS Gothic"/>
+          </w14:checkbox>
+        </w:sdtPr>
+        <w:sdtEndPr/>
+        <w:sdtContent>
+          <w:r>
+            <w:rPr>
+              <w:highlight w:val="yellow"/>
+            </w:rPr>
+            <w:sym w:font="Wingdings" w:char="F0FE"/>
+          </w:r>
+        </w:sdtContent>
+      </w:sdt>
+      <w:r>
+        <w:rPr>
+          <w:highlight w:val="yellow"/>
+        </w:rPr>
         <w:tab/>
         <w:t>Train on our dataset to see some preliminary results</w:t>
       </w:r>
@@ -637,9 +651,164 @@
         </w:drawing>
       </w:r>
     </w:p>
+    <w:p>
+      <w:r>
+        <w:br w:type="page"/>
+      </w:r>
+    </w:p>
+    <w:p>
+      <w:pPr>
+        <w:tabs>
+          <w:tab w:val="left" w:pos="7710"/>
+        </w:tabs>
+        <w:sectPr>
+          <w:pgSz w:w="11906" w:h="16838"/>
+          <w:pgMar w:top="1440" w:right="1440" w:bottom="1440" w:left="1440" w:header="708" w:footer="708" w:gutter="0"/>
+          <w:cols w:space="708"/>
+          <w:docGrid w:linePitch="360"/>
+        </w:sectPr>
+      </w:pPr>
+    </w:p>
+    <w:p>
+      <w:pPr>
+        <w:tabs>
+          <w:tab w:val="left" w:pos="7710"/>
+        </w:tabs>
+      </w:pPr>
+      <w:bookmarkStart w:id="0" w:name="_GoBack"/>
+      <w:r>
+        <w:rPr>
+          <w:noProof/>
+          <w:lang w:eastAsia="en-AU"/>
+        </w:rPr>
+        <w:lastRenderedPageBreak/>
+        <w:drawing>
+          <wp:inline distT="0" distB="0" distL="0" distR="0" wp14:anchorId="2E66FC00">
+            <wp:extent cx="8839200" cy="5101443"/>
+            <wp:effectExtent l="0" t="0" r="0" b="4445"/>
+            <wp:docPr id="3" name="Picture 3"/>
+            <wp:cNvGraphicFramePr>
+              <a:graphicFrameLocks xmlns:a="http://schemas.openxmlformats.org/drawingml/2006/main" noChangeAspect="1"/>
+            </wp:cNvGraphicFramePr>
+            <a:graphic xmlns:a="http://schemas.openxmlformats.org/drawingml/2006/main">
+              <a:graphicData uri="http://schemas.openxmlformats.org/drawingml/2006/picture">
+                <pic:pic xmlns:pic="http://schemas.openxmlformats.org/drawingml/2006/picture">
+                  <pic:nvPicPr>
+                    <pic:cNvPr id="0" name="Picture 2"/>
+                    <pic:cNvPicPr>
+                      <a:picLocks noChangeAspect="1" noChangeArrowheads="1"/>
+                    </pic:cNvPicPr>
+                  </pic:nvPicPr>
+                  <pic:blipFill>
+                    <a:blip r:embed="rId6">
+                      <a:extLst>
+                        <a:ext uri="{28A0092B-C50C-407E-A947-70E740481C1C}">
+                          <a14:useLocalDpi xmlns:a14="http://schemas.microsoft.com/office/drawing/2010/main" val="0"/>
+                        </a:ext>
+                      </a:extLst>
+                    </a:blip>
+                    <a:srcRect/>
+                    <a:stretch>
+                      <a:fillRect/>
+                    </a:stretch>
+                  </pic:blipFill>
+                  <pic:spPr bwMode="auto">
+                    <a:xfrm>
+                      <a:off x="0" y="0"/>
+                      <a:ext cx="8900034" cy="5136552"/>
+                    </a:xfrm>
+                    <a:prstGeom prst="rect">
+                      <a:avLst/>
+                    </a:prstGeom>
+                    <a:noFill/>
+                  </pic:spPr>
+                </pic:pic>
+              </a:graphicData>
+            </a:graphic>
+          </wp:inline>
+        </w:drawing>
+      </w:r>
+      <w:bookmarkEnd w:id="0"/>
+    </w:p>
+    <w:p>
+      <w:pPr>
+        <w:tabs>
+          <w:tab w:val="left" w:pos="7710"/>
+        </w:tabs>
+      </w:pPr>
+    </w:p>
+    <w:p>
+      <w:pPr>
+        <w:sectPr>
+          <w:pgSz w:w="16838" w:h="11906" w:orient="landscape"/>
+          <w:pgMar w:top="1440" w:right="1440" w:bottom="1440" w:left="1440" w:header="709" w:footer="709" w:gutter="0"/>
+          <w:cols w:space="708"/>
+          <w:docGrid w:linePitch="360"/>
+        </w:sectPr>
+      </w:pPr>
+      <w:r>
+        <w:rPr>
+          <w:noProof/>
+          <w:lang w:eastAsia="en-AU"/>
+        </w:rPr>
+        <w:lastRenderedPageBreak/>
+        <w:drawing>
+          <wp:inline distT="0" distB="0" distL="0" distR="0" wp14:anchorId="27C76F29">
+            <wp:extent cx="8861287" cy="4919295"/>
+            <wp:effectExtent l="0" t="0" r="0" b="0"/>
+            <wp:docPr id="4" name="Picture 4"/>
+            <wp:cNvGraphicFramePr>
+              <a:graphicFrameLocks xmlns:a="http://schemas.openxmlformats.org/drawingml/2006/main" noChangeAspect="1"/>
+            </wp:cNvGraphicFramePr>
+            <a:graphic xmlns:a="http://schemas.openxmlformats.org/drawingml/2006/main">
+              <a:graphicData uri="http://schemas.openxmlformats.org/drawingml/2006/picture">
+                <pic:pic xmlns:pic="http://schemas.openxmlformats.org/drawingml/2006/picture">
+                  <pic:nvPicPr>
+                    <pic:cNvPr id="0" name="Picture 3"/>
+                    <pic:cNvPicPr>
+                      <a:picLocks noChangeAspect="1" noChangeArrowheads="1"/>
+                    </pic:cNvPicPr>
+                  </pic:nvPicPr>
+                  <pic:blipFill>
+                    <a:blip r:embed="rId7">
+                      <a:extLst>
+                        <a:ext uri="{28A0092B-C50C-407E-A947-70E740481C1C}">
+                          <a14:useLocalDpi xmlns:a14="http://schemas.microsoft.com/office/drawing/2010/main" val="0"/>
+                        </a:ext>
+                      </a:extLst>
+                    </a:blip>
+                    <a:srcRect/>
+                    <a:stretch>
+                      <a:fillRect/>
+                    </a:stretch>
+                  </pic:blipFill>
+                  <pic:spPr bwMode="auto">
+                    <a:xfrm>
+                      <a:off x="0" y="0"/>
+                      <a:ext cx="8878724" cy="4928975"/>
+                    </a:xfrm>
+                    <a:prstGeom prst="rect">
+                      <a:avLst/>
+                    </a:prstGeom>
+                    <a:noFill/>
+                  </pic:spPr>
+                </pic:pic>
+              </a:graphicData>
+            </a:graphic>
+          </wp:inline>
+        </w:drawing>
+      </w:r>
+    </w:p>
+    <w:p>
+      <w:pPr>
+        <w:tabs>
+          <w:tab w:val="left" w:pos="7710"/>
+        </w:tabs>
+      </w:pPr>
+    </w:p>
     <w:sectPr>
       <w:pgSz w:w="11906" w:h="16838"/>
-      <w:pgMar w:top="1440" w:right="1440" w:bottom="1440" w:left="1440" w:header="708" w:footer="708" w:gutter="0"/>
+      <w:pgMar w:top="1440" w:right="1440" w:bottom="1440" w:left="1440" w:header="709" w:footer="709" w:gutter="0"/>
       <w:cols w:space="708"/>
       <w:docGrid w:linePitch="360"/>
     </w:sectPr>

</xml_diff>